<commit_message>
Load External web page 0.2 and documentation
</commit_message>
<xml_diff>
--- a/Documentation/Review1.docx
+++ b/Documentation/Review1.docx
@@ -4,6 +4,7 @@
   <w:body>
     <w:p>
       <w:pPr>
+        <w:jc w:val="center"/>
         <w:rPr>
           <w:b/>
           <w:sz w:val="28"/>
@@ -18,6 +19,18 @@
         </w:rPr>
         <w:t>Implemented Modules</w:t>
       </w:r>
+    </w:p>
+    <w:p>
+      <w:pPr>
+        <w:jc w:val="center"/>
+        <w:rPr>
+          <w:b/>
+          <w:sz w:val="28"/>
+          <w:szCs w:val="28"/>
+        </w:rPr>
+      </w:pPr>
+      <w:bookmarkStart w:id="0" w:name="_GoBack"/>
+      <w:bookmarkEnd w:id="0"/>
     </w:p>
     <w:p>
       <w:pPr>
@@ -596,7 +609,6 @@
           <w:sz w:val="28"/>
           <w:szCs w:val="28"/>
         </w:rPr>
-        <w:lastRenderedPageBreak/>
         <w:t xml:space="preserve">Pages: </w:t>
       </w:r>
     </w:p>
@@ -650,6 +662,16 @@
     </w:p>
     <w:p>
       <w:pPr>
+        <w:pStyle w:val="ListParagraph"/>
+        <w:ind w:left="1440"/>
+        <w:rPr>
+          <w:sz w:val="28"/>
+          <w:szCs w:val="28"/>
+        </w:rPr>
+      </w:pPr>
+    </w:p>
+    <w:p>
+      <w:pPr>
         <w:rPr>
           <w:b/>
           <w:sz w:val="28"/>
@@ -682,16 +704,7 @@
           <w:sz w:val="28"/>
           <w:szCs w:val="28"/>
         </w:rPr>
-        <w:t>What is the limit of the Tex</w:t>
-      </w:r>
-      <w:bookmarkStart w:id="0" w:name="_GoBack"/>
-      <w:bookmarkEnd w:id="0"/>
-      <w:r>
-        <w:rPr>
-          <w:sz w:val="28"/>
-          <w:szCs w:val="28"/>
-        </w:rPr>
-        <w:t xml:space="preserve">t Fields per </w:t>
+        <w:t xml:space="preserve">What is the limit of the Text Fields per </w:t>
       </w:r>
       <w:r>
         <w:rPr>

</xml_diff>